<commit_message>
xoá bớt file đi
</commit_message>
<xml_diff>
--- a/Readme.docx
+++ b/Readme.docx
@@ -1083,10 +1083,10 @@
         <w:spacing w:after="160" w:line="360" w:lineRule="auto"/>
         <w:jc w:val="both"/>
         <w:rPr>
-          <w:rFonts w:ascii="Times New Roman" w:eastAsia="Times New Roman" w:hAnsi="Times New Roman" w:cs="Times New Roman"/>
-          <w:b/>
-          <w:sz w:val="26"/>
-          <w:szCs w:val="26"/>
+          <w:rStyle w:val="Hyperlink"/>
+          <w:rFonts w:ascii="Times New Roman" w:eastAsia="Times New Roman" w:hAnsi="Times New Roman" w:cs="Times New Roman"/>
+          <w:sz w:val="28"/>
+          <w:szCs w:val="28"/>
         </w:rPr>
       </w:pPr>
       <w:r>
@@ -1109,6 +1109,68 @@
           <w:t>Trello</w:t>
         </w:r>
       </w:hyperlink>
+    </w:p>
+    <w:p>
+      <w:pPr>
+        <w:ind w:firstLine="720"/>
+        <w:rPr>
+          <w:rStyle w:val="Hyperlink"/>
+          <w:rFonts w:ascii="Times New Roman" w:eastAsia="Times New Roman" w:hAnsi="Times New Roman" w:cs="Times New Roman"/>
+          <w:sz w:val="28"/>
+          <w:szCs w:val="28"/>
+        </w:rPr>
+      </w:pPr>
+      <w:r>
+        <w:rPr>
+          <w:rFonts w:ascii="Times New Roman" w:eastAsia="Times New Roman" w:hAnsi="Times New Roman" w:cs="Times New Roman"/>
+          <w:sz w:val="28"/>
+          <w:szCs w:val="28"/>
+        </w:rPr>
+        <w:t xml:space="preserve">Liên kết đến </w:t>
+      </w:r>
+      <w:r>
+        <w:rPr>
+          <w:rFonts w:ascii="Times New Roman" w:eastAsia="Times New Roman" w:hAnsi="Times New Roman" w:cs="Times New Roman"/>
+          <w:sz w:val="28"/>
+          <w:szCs w:val="28"/>
+        </w:rPr>
+        <w:t xml:space="preserve">Slide thuyết trình: </w:t>
+      </w:r>
+      <w:hyperlink r:id="rId8" w:history="1">
+        <w:r>
+          <w:rPr>
+            <w:rStyle w:val="Hyperlink"/>
+            <w:rFonts w:ascii="Times New Roman" w:eastAsia="Times New Roman" w:hAnsi="Times New Roman" w:cs="Times New Roman"/>
+            <w:sz w:val="28"/>
+            <w:szCs w:val="28"/>
+          </w:rPr>
+          <w:t>Slide</w:t>
+        </w:r>
+      </w:hyperlink>
+    </w:p>
+    <w:p>
+      <w:pPr>
+        <w:spacing w:after="160" w:line="360" w:lineRule="auto"/>
+        <w:jc w:val="both"/>
+        <w:rPr>
+          <w:rStyle w:val="Hyperlink"/>
+          <w:rFonts w:ascii="Times New Roman" w:eastAsia="Times New Roman" w:hAnsi="Times New Roman" w:cs="Times New Roman"/>
+          <w:sz w:val="28"/>
+          <w:szCs w:val="28"/>
+        </w:rPr>
+      </w:pPr>
+    </w:p>
+    <w:p>
+      <w:pPr>
+        <w:spacing w:after="160" w:line="360" w:lineRule="auto"/>
+        <w:jc w:val="both"/>
+        <w:rPr>
+          <w:rFonts w:ascii="Times New Roman" w:eastAsia="Times New Roman" w:hAnsi="Times New Roman" w:cs="Times New Roman"/>
+          <w:b/>
+          <w:sz w:val="26"/>
+          <w:szCs w:val="26"/>
+        </w:rPr>
+      </w:pPr>
     </w:p>
     <w:sectPr>
       <w:pgSz w:w="12240" w:h="15840"/>

</xml_diff>

<commit_message>
Enhance Readme with demo and report links, update server CORS settings for multiple origins, add proxy configuration in Vite, and improve user database with new entries. Ensure consistent formatting in server responses.
</commit_message>
<xml_diff>
--- a/Readme.docx
+++ b/Readme.docx
@@ -1,6 +1,6 @@
 
 <file path=word/document.xml><?xml version="1.0" encoding="utf-8"?>
-<w:document xmlns:wpc="http://schemas.microsoft.com/office/word/2010/wordprocessingCanvas" xmlns:cx="http://schemas.microsoft.com/office/drawing/2014/chartex" xmlns:cx1="http://schemas.microsoft.com/office/drawing/2015/9/8/chartex" xmlns:cx2="http://schemas.microsoft.com/office/drawing/2015/10/21/chartex" xmlns:cx3="http://schemas.microsoft.com/office/drawing/2016/5/9/chartex" xmlns:cx4="http://schemas.microsoft.com/office/drawing/2016/5/10/chartex" xmlns:cx5="http://schemas.microsoft.com/office/drawing/2016/5/11/chartex" xmlns:cx6="http://schemas.microsoft.com/office/drawing/2016/5/12/chartex" xmlns:cx7="http://schemas.microsoft.com/office/drawing/2016/5/13/chartex" xmlns:cx8="http://schemas.microsoft.com/office/drawing/2016/5/14/chartex" xmlns:mc="http://schemas.openxmlformats.org/markup-compatibility/2006" xmlns:aink="http://schemas.microsoft.com/office/drawing/2016/ink" xmlns:am3d="http://schemas.microsoft.com/office/drawing/2017/model3d" xmlns:o="urn:schemas-microsoft-com:office:office" xmlns:oel="http://schemas.microsoft.com/office/2019/extlst" xmlns:r="http://schemas.openxmlformats.org/officeDocument/2006/relationships" xmlns:m="http://schemas.openxmlformats.org/officeDocument/2006/math" xmlns:v="urn:schemas-microsoft-com:vml" xmlns:wp14="http://schemas.microsoft.com/office/word/2010/wordprocessingDrawing" xmlns:wp="http://schemas.openxmlformats.org/drawingml/2006/wordprocessingDrawing" xmlns:w10="urn:schemas-microsoft-com:office:word" xmlns:w="http://schemas.openxmlformats.org/wordprocessingml/2006/main" xmlns:w14="http://schemas.microsoft.com/office/word/2010/wordml" xmlns:w15="http://schemas.microsoft.com/office/word/2012/wordml" xmlns:w16cex="http://schemas.microsoft.com/office/word/2018/wordml/cex" xmlns:w16cid="http://schemas.microsoft.com/office/word/2016/wordml/cid" xmlns:w16="http://schemas.microsoft.com/office/word/2018/wordml" xmlns:w16du="http://schemas.microsoft.com/office/word/2023/wordml/word16du" xmlns:w16sdtdh="http://schemas.microsoft.com/office/word/2020/wordml/sdtdatahash" xmlns:w16se="http://schemas.microsoft.com/office/word/2015/wordml/symex" xmlns:wpg="http://schemas.microsoft.com/office/word/2010/wordprocessingGroup" xmlns:wpi="http://schemas.microsoft.com/office/word/2010/wordprocessingInk" xmlns:wne="http://schemas.microsoft.com/office/word/2006/wordml" xmlns:wps="http://schemas.microsoft.com/office/word/2010/wordprocessingShape" mc:Ignorable="w14 w15 w16se w16cid w16 w16cex w16sdtdh w16du wp14">
+<w:document xmlns:wpc="http://schemas.microsoft.com/office/word/2010/wordprocessingCanvas" xmlns:cx="http://schemas.microsoft.com/office/drawing/2014/chartex" xmlns:cx1="http://schemas.microsoft.com/office/drawing/2015/9/8/chartex" xmlns:cx2="http://schemas.microsoft.com/office/drawing/2015/10/21/chartex" xmlns:cx3="http://schemas.microsoft.com/office/drawing/2016/5/9/chartex" xmlns:cx4="http://schemas.microsoft.com/office/drawing/2016/5/10/chartex" xmlns:cx5="http://schemas.microsoft.com/office/drawing/2016/5/11/chartex" xmlns:cx6="http://schemas.microsoft.com/office/drawing/2016/5/12/chartex" xmlns:cx7="http://schemas.microsoft.com/office/drawing/2016/5/13/chartex" xmlns:cx8="http://schemas.microsoft.com/office/drawing/2016/5/14/chartex" xmlns:mc="http://schemas.openxmlformats.org/markup-compatibility/2006" xmlns:aink="http://schemas.microsoft.com/office/drawing/2016/ink" xmlns:am3d="http://schemas.microsoft.com/office/drawing/2017/model3d" xmlns:o="urn:schemas-microsoft-com:office:office" xmlns:oel="http://schemas.microsoft.com/office/2019/extlst" xmlns:r="http://schemas.openxmlformats.org/officeDocument/2006/relationships" xmlns:m="http://schemas.openxmlformats.org/officeDocument/2006/math" xmlns:v="urn:schemas-microsoft-com:vml" xmlns:wp14="http://schemas.microsoft.com/office/word/2010/wordprocessingDrawing" xmlns:wp="http://schemas.openxmlformats.org/drawingml/2006/wordprocessingDrawing" xmlns:w10="urn:schemas-microsoft-com:office:word" xmlns:w="http://schemas.openxmlformats.org/wordprocessingml/2006/main" xmlns:w14="http://schemas.microsoft.com/office/word/2010/wordml" xmlns:w15="http://schemas.microsoft.com/office/word/2012/wordml" xmlns:w16cex="http://schemas.microsoft.com/office/word/2018/wordml/cex" xmlns:w16cid="http://schemas.microsoft.com/office/word/2016/wordml/cid" xmlns:w16="http://schemas.microsoft.com/office/word/2018/wordml" xmlns:w16du="http://schemas.microsoft.com/office/word/2023/wordml/word16du" xmlns:w16sdtdh="http://schemas.microsoft.com/office/word/2020/wordml/sdtdatahash" xmlns:w16sdtfl="http://schemas.microsoft.com/office/word/2024/wordml/sdtformatlock" xmlns:w16se="http://schemas.microsoft.com/office/word/2015/wordml/symex" xmlns:wpg="http://schemas.microsoft.com/office/word/2010/wordprocessingGroup" xmlns:wpi="http://schemas.microsoft.com/office/word/2010/wordprocessingInk" xmlns:wne="http://schemas.microsoft.com/office/word/2006/wordml" xmlns:wps="http://schemas.microsoft.com/office/word/2010/wordprocessingShape" mc:Ignorable="w14 w15 w16se w16cid w16 w16cex w16sdtdh w16sdtfl w16du wp14">
   <w:body>
     <w:p>
       <w:pPr>
@@ -1126,15 +1126,7 @@
           <w:sz w:val="28"/>
           <w:szCs w:val="28"/>
         </w:rPr>
-        <w:t xml:space="preserve">Liên kết đến </w:t>
-      </w:r>
-      <w:r>
-        <w:rPr>
-          <w:rFonts w:ascii="Times New Roman" w:eastAsia="Times New Roman" w:hAnsi="Times New Roman" w:cs="Times New Roman"/>
-          <w:sz w:val="28"/>
-          <w:szCs w:val="28"/>
-        </w:rPr>
-        <w:t xml:space="preserve">Slide thuyết trình: </w:t>
+        <w:t xml:space="preserve">Liên kết đến Slide thuyết trình: </w:t>
       </w:r>
       <w:hyperlink r:id="rId8" w:history="1">
         <w:r>
@@ -1150,6 +1142,111 @@
     </w:p>
     <w:p>
       <w:pPr>
+        <w:ind w:firstLine="720"/>
+        <w:rPr>
+          <w:rStyle w:val="Hyperlink"/>
+          <w:rFonts w:ascii="Times New Roman" w:eastAsia="Times New Roman" w:hAnsi="Times New Roman" w:cs="Times New Roman"/>
+          <w:sz w:val="28"/>
+          <w:szCs w:val="28"/>
+        </w:rPr>
+      </w:pPr>
+      <w:r>
+        <w:rPr>
+          <w:rFonts w:ascii="Times New Roman" w:eastAsia="Times New Roman" w:hAnsi="Times New Roman" w:cs="Times New Roman"/>
+          <w:sz w:val="28"/>
+          <w:szCs w:val="28"/>
+        </w:rPr>
+        <w:t xml:space="preserve">Liên kết đến link youtube demo web: </w:t>
+      </w:r>
+      <w:hyperlink r:id="rId9" w:history="1">
+        <w:r>
+          <w:rPr>
+            <w:rStyle w:val="Hyperlink"/>
+            <w:rFonts w:ascii="Times New Roman" w:eastAsia="Times New Roman" w:hAnsi="Times New Roman" w:cs="Times New Roman"/>
+            <w:sz w:val="28"/>
+            <w:szCs w:val="28"/>
+          </w:rPr>
+          <w:t>Link Demo</w:t>
+        </w:r>
+      </w:hyperlink>
+    </w:p>
+    <w:p>
+      <w:pPr>
+        <w:ind w:firstLine="720"/>
+        <w:rPr>
+          <w:rStyle w:val="Hyperlink"/>
+          <w:rFonts w:ascii="Times New Roman" w:eastAsia="Times New Roman" w:hAnsi="Times New Roman" w:cs="Times New Roman"/>
+          <w:sz w:val="28"/>
+          <w:szCs w:val="28"/>
+        </w:rPr>
+      </w:pPr>
+      <w:r>
+        <w:rPr>
+          <w:rFonts w:ascii="Times New Roman" w:eastAsia="Times New Roman" w:hAnsi="Times New Roman" w:cs="Times New Roman"/>
+          <w:sz w:val="28"/>
+          <w:szCs w:val="28"/>
+        </w:rPr>
+        <w:t xml:space="preserve">Liên kết đến link youtube </w:t>
+      </w:r>
+      <w:r>
+        <w:rPr>
+          <w:rFonts w:ascii="Times New Roman" w:eastAsia="Times New Roman" w:hAnsi="Times New Roman" w:cs="Times New Roman"/>
+          <w:sz w:val="28"/>
+          <w:szCs w:val="28"/>
+        </w:rPr>
+        <w:t xml:space="preserve">báo cáo </w:t>
+      </w:r>
+      <w:r>
+        <w:rPr>
+          <w:rFonts w:ascii="Times New Roman" w:eastAsia="Times New Roman" w:hAnsi="Times New Roman" w:cs="Times New Roman"/>
+          <w:sz w:val="28"/>
+          <w:szCs w:val="28"/>
+        </w:rPr>
+        <w:t xml:space="preserve">web: </w:t>
+      </w:r>
+      <w:hyperlink r:id="rId10" w:history="1">
+        <w:r>
+          <w:rPr>
+            <w:rStyle w:val="Hyperlink"/>
+            <w:rFonts w:ascii="Times New Roman" w:eastAsia="Times New Roman" w:hAnsi="Times New Roman" w:cs="Times New Roman"/>
+            <w:sz w:val="28"/>
+            <w:szCs w:val="28"/>
+          </w:rPr>
+          <w:t>Link B</w:t>
+        </w:r>
+        <w:r>
+          <w:rPr>
+            <w:rStyle w:val="Hyperlink"/>
+            <w:rFonts w:ascii="Times New Roman" w:eastAsia="Times New Roman" w:hAnsi="Times New Roman" w:cs="Times New Roman"/>
+            <w:sz w:val="28"/>
+            <w:szCs w:val="28"/>
+          </w:rPr>
+          <w:t>á</w:t>
+        </w:r>
+        <w:r>
+          <w:rPr>
+            <w:rStyle w:val="Hyperlink"/>
+            <w:rFonts w:ascii="Times New Roman" w:eastAsia="Times New Roman" w:hAnsi="Times New Roman" w:cs="Times New Roman"/>
+            <w:sz w:val="28"/>
+            <w:szCs w:val="28"/>
+          </w:rPr>
+          <w:t>o Cáo</w:t>
+        </w:r>
+      </w:hyperlink>
+    </w:p>
+    <w:p>
+      <w:pPr>
+        <w:ind w:firstLine="720"/>
+        <w:rPr>
+          <w:rStyle w:val="Hyperlink"/>
+          <w:rFonts w:ascii="Times New Roman" w:eastAsia="Times New Roman" w:hAnsi="Times New Roman" w:cs="Times New Roman"/>
+          <w:sz w:val="28"/>
+          <w:szCs w:val="28"/>
+        </w:rPr>
+      </w:pPr>
+    </w:p>
+    <w:p>
+      <w:pPr>
         <w:spacing w:after="160" w:line="360" w:lineRule="auto"/>
         <w:jc w:val="both"/>
         <w:rPr>
@@ -1183,7 +1280,7 @@
 </file>
 
 <file path=word/numbering.xml><?xml version="1.0" encoding="utf-8"?>
-<w:numbering xmlns:wpc="http://schemas.microsoft.com/office/word/2010/wordprocessingCanvas" xmlns:cx="http://schemas.microsoft.com/office/drawing/2014/chartex" xmlns:cx1="http://schemas.microsoft.com/office/drawing/2015/9/8/chartex" xmlns:cx2="http://schemas.microsoft.com/office/drawing/2015/10/21/chartex" xmlns:cx3="http://schemas.microsoft.com/office/drawing/2016/5/9/chartex" xmlns:cx4="http://schemas.microsoft.com/office/drawing/2016/5/10/chartex" xmlns:cx5="http://schemas.microsoft.com/office/drawing/2016/5/11/chartex" xmlns:cx6="http://schemas.microsoft.com/office/drawing/2016/5/12/chartex" xmlns:cx7="http://schemas.microsoft.com/office/drawing/2016/5/13/chartex" xmlns:cx8="http://schemas.microsoft.com/office/drawing/2016/5/14/chartex" xmlns:mc="http://schemas.openxmlformats.org/markup-compatibility/2006" xmlns:aink="http://schemas.microsoft.com/office/drawing/2016/ink" xmlns:am3d="http://schemas.microsoft.com/office/drawing/2017/model3d" xmlns:o="urn:schemas-microsoft-com:office:office" xmlns:oel="http://schemas.microsoft.com/office/2019/extlst" xmlns:r="http://schemas.openxmlformats.org/officeDocument/2006/relationships" xmlns:m="http://schemas.openxmlformats.org/officeDocument/2006/math" xmlns:v="urn:schemas-microsoft-com:vml" xmlns:wp14="http://schemas.microsoft.com/office/word/2010/wordprocessingDrawing" xmlns:wp="http://schemas.openxmlformats.org/drawingml/2006/wordprocessingDrawing" xmlns:w10="urn:schemas-microsoft-com:office:word" xmlns:w="http://schemas.openxmlformats.org/wordprocessingml/2006/main" xmlns:w14="http://schemas.microsoft.com/office/word/2010/wordml" xmlns:w15="http://schemas.microsoft.com/office/word/2012/wordml" xmlns:w16cex="http://schemas.microsoft.com/office/word/2018/wordml/cex" xmlns:w16cid="http://schemas.microsoft.com/office/word/2016/wordml/cid" xmlns:w16="http://schemas.microsoft.com/office/word/2018/wordml" xmlns:w16du="http://schemas.microsoft.com/office/word/2023/wordml/word16du" xmlns:w16sdtdh="http://schemas.microsoft.com/office/word/2020/wordml/sdtdatahash" xmlns:w16se="http://schemas.microsoft.com/office/word/2015/wordml/symex" xmlns:wpg="http://schemas.microsoft.com/office/word/2010/wordprocessingGroup" xmlns:wpi="http://schemas.microsoft.com/office/word/2010/wordprocessingInk" xmlns:wne="http://schemas.microsoft.com/office/word/2006/wordml" xmlns:wps="http://schemas.microsoft.com/office/word/2010/wordprocessingShape" mc:Ignorable="w14 w15 w16se w16cid w16 w16cex w16sdtdh w16du wp14">
+<w:numbering xmlns:wpc="http://schemas.microsoft.com/office/word/2010/wordprocessingCanvas" xmlns:cx="http://schemas.microsoft.com/office/drawing/2014/chartex" xmlns:cx1="http://schemas.microsoft.com/office/drawing/2015/9/8/chartex" xmlns:cx2="http://schemas.microsoft.com/office/drawing/2015/10/21/chartex" xmlns:cx3="http://schemas.microsoft.com/office/drawing/2016/5/9/chartex" xmlns:cx4="http://schemas.microsoft.com/office/drawing/2016/5/10/chartex" xmlns:cx5="http://schemas.microsoft.com/office/drawing/2016/5/11/chartex" xmlns:cx6="http://schemas.microsoft.com/office/drawing/2016/5/12/chartex" xmlns:cx7="http://schemas.microsoft.com/office/drawing/2016/5/13/chartex" xmlns:cx8="http://schemas.microsoft.com/office/drawing/2016/5/14/chartex" xmlns:mc="http://schemas.openxmlformats.org/markup-compatibility/2006" xmlns:aink="http://schemas.microsoft.com/office/drawing/2016/ink" xmlns:am3d="http://schemas.microsoft.com/office/drawing/2017/model3d" xmlns:o="urn:schemas-microsoft-com:office:office" xmlns:oel="http://schemas.microsoft.com/office/2019/extlst" xmlns:r="http://schemas.openxmlformats.org/officeDocument/2006/relationships" xmlns:m="http://schemas.openxmlformats.org/officeDocument/2006/math" xmlns:v="urn:schemas-microsoft-com:vml" xmlns:wp14="http://schemas.microsoft.com/office/word/2010/wordprocessingDrawing" xmlns:wp="http://schemas.openxmlformats.org/drawingml/2006/wordprocessingDrawing" xmlns:w10="urn:schemas-microsoft-com:office:word" xmlns:w="http://schemas.openxmlformats.org/wordprocessingml/2006/main" xmlns:w14="http://schemas.microsoft.com/office/word/2010/wordml" xmlns:w15="http://schemas.microsoft.com/office/word/2012/wordml" xmlns:w16cex="http://schemas.microsoft.com/office/word/2018/wordml/cex" xmlns:w16cid="http://schemas.microsoft.com/office/word/2016/wordml/cid" xmlns:w16="http://schemas.microsoft.com/office/word/2018/wordml" xmlns:w16du="http://schemas.microsoft.com/office/word/2023/wordml/word16du" xmlns:w16sdtdh="http://schemas.microsoft.com/office/word/2020/wordml/sdtdatahash" xmlns:w16sdtfl="http://schemas.microsoft.com/office/word/2024/wordml/sdtformatlock" xmlns:w16se="http://schemas.microsoft.com/office/word/2015/wordml/symex" xmlns:wpg="http://schemas.microsoft.com/office/word/2010/wordprocessingGroup" xmlns:wpi="http://schemas.microsoft.com/office/word/2010/wordprocessingInk" xmlns:wne="http://schemas.microsoft.com/office/word/2006/wordml" xmlns:wps="http://schemas.microsoft.com/office/word/2010/wordprocessingShape" mc:Ignorable="w14 w15 w16se w16cid w16 w16cex w16sdtdh w16sdtfl w16du wp14">
   <w:abstractNum w:abstractNumId="0" w15:restartNumberingAfterBreak="0">
     <w:nsid w:val="0C8A31DC"/>
     <w:multiLevelType w:val="multilevel"/>
@@ -1304,7 +1401,7 @@
 </file>
 
 <file path=word/styles.xml><?xml version="1.0" encoding="utf-8"?>
-<w:styles xmlns:mc="http://schemas.openxmlformats.org/markup-compatibility/2006" xmlns:r="http://schemas.openxmlformats.org/officeDocument/2006/relationships" xmlns:w="http://schemas.openxmlformats.org/wordprocessingml/2006/main" xmlns:w14="http://schemas.microsoft.com/office/word/2010/wordml" xmlns:w15="http://schemas.microsoft.com/office/word/2012/wordml" xmlns:w16cex="http://schemas.microsoft.com/office/word/2018/wordml/cex" xmlns:w16cid="http://schemas.microsoft.com/office/word/2016/wordml/cid" xmlns:w16="http://schemas.microsoft.com/office/word/2018/wordml" xmlns:w16du="http://schemas.microsoft.com/office/word/2023/wordml/word16du" xmlns:w16sdtdh="http://schemas.microsoft.com/office/word/2020/wordml/sdtdatahash" xmlns:w16se="http://schemas.microsoft.com/office/word/2015/wordml/symex" mc:Ignorable="w14 w15 w16se w16cid w16 w16cex w16sdtdh w16du">
+<w:styles xmlns:mc="http://schemas.openxmlformats.org/markup-compatibility/2006" xmlns:r="http://schemas.openxmlformats.org/officeDocument/2006/relationships" xmlns:w="http://schemas.openxmlformats.org/wordprocessingml/2006/main" xmlns:w14="http://schemas.microsoft.com/office/word/2010/wordml" xmlns:w15="http://schemas.microsoft.com/office/word/2012/wordml" xmlns:w16cex="http://schemas.microsoft.com/office/word/2018/wordml/cex" xmlns:w16cid="http://schemas.microsoft.com/office/word/2016/wordml/cid" xmlns:w16="http://schemas.microsoft.com/office/word/2018/wordml" xmlns:w16du="http://schemas.microsoft.com/office/word/2023/wordml/word16du" xmlns:w16sdtdh="http://schemas.microsoft.com/office/word/2020/wordml/sdtdatahash" xmlns:w16sdtfl="http://schemas.microsoft.com/office/word/2024/wordml/sdtformatlock" xmlns:w16se="http://schemas.microsoft.com/office/word/2015/wordml/symex" mc:Ignorable="w14 w15 w16se w16cid w16 w16cex w16sdtdh w16sdtfl w16du">
   <w:docDefaults>
     <w:rPrDefault>
       <w:rPr>

</xml_diff>